<commit_message>
Improved readability, added option NO_FAST_ENCODING
</commit_message>
<xml_diff>
--- a/docs/mapcode_library_c.docx
+++ b/docs/mapcode_library_c.docx
@@ -133,8 +133,6 @@
         </w:rPr>
         <w:t>Mapcode Foundation</w:t>
       </w:r>
-      <w:bookmarkStart w:id="0" w:name="_GoBack"/>
-      <w:bookmarkEnd w:id="0"/>
     </w:p>
     <w:p/>
     <w:p>
@@ -1493,7 +1491,7 @@
       <w:pPr>
         <w:pStyle w:val="Kop1"/>
       </w:pPr>
-      <w:bookmarkStart w:id="1" w:name="_Toc464297332"/>
+      <w:bookmarkStart w:id="0" w:name="_Toc464297332"/>
       <w:r>
         <w:lastRenderedPageBreak/>
         <w:t xml:space="preserve">1. </w:t>
@@ -1501,13 +1499,13 @@
       <w:r>
         <w:t>Converting a coordinate into a mapcode</w:t>
       </w:r>
-      <w:bookmarkEnd w:id="1"/>
+      <w:bookmarkEnd w:id="0"/>
     </w:p>
     <w:p>
       <w:pPr>
         <w:pStyle w:val="Kop2"/>
       </w:pPr>
-      <w:bookmarkStart w:id="2" w:name="_Toc464297333"/>
+      <w:bookmarkStart w:id="1" w:name="_Toc464297333"/>
       <w:proofErr w:type="spellStart"/>
       <w:proofErr w:type="gramStart"/>
       <w:r>
@@ -1524,7 +1522,7 @@
       <w:r>
         <w:t>)</w:t>
       </w:r>
-      <w:bookmarkEnd w:id="2"/>
+      <w:bookmarkEnd w:id="1"/>
     </w:p>
     <w:p/>
     <w:p>
@@ -2123,7 +2121,7 @@
       <w:pPr>
         <w:pStyle w:val="Kop2"/>
       </w:pPr>
-      <w:bookmarkStart w:id="3" w:name="_Toc464297334"/>
+      <w:bookmarkStart w:id="2" w:name="_Toc464297334"/>
       <w:proofErr w:type="spellStart"/>
       <w:proofErr w:type="gramStart"/>
       <w:r>
@@ -2137,7 +2135,7 @@
       <w:r>
         <w:t>)</w:t>
       </w:r>
-      <w:bookmarkEnd w:id="3"/>
+      <w:bookmarkEnd w:id="2"/>
     </w:p>
     <w:p>
       <w:r>
@@ -2933,17 +2931,17 @@
       <w:pPr>
         <w:pStyle w:val="Kop1"/>
       </w:pPr>
-      <w:bookmarkStart w:id="4" w:name="_Toc464297335"/>
+      <w:bookmarkStart w:id="3" w:name="_Toc464297335"/>
       <w:r>
         <w:t>2. Converting a mapcode into a coordinate</w:t>
       </w:r>
-      <w:bookmarkEnd w:id="4"/>
+      <w:bookmarkEnd w:id="3"/>
     </w:p>
     <w:p>
       <w:pPr>
         <w:pStyle w:val="Kop2"/>
       </w:pPr>
-      <w:bookmarkStart w:id="5" w:name="_Toc464297336"/>
+      <w:bookmarkStart w:id="4" w:name="_Toc464297336"/>
       <w:proofErr w:type="spellStart"/>
       <w:proofErr w:type="gramStart"/>
       <w:r>
@@ -2957,7 +2955,7 @@
       <w:r>
         <w:t>)</w:t>
       </w:r>
-      <w:bookmarkEnd w:id="5"/>
+      <w:bookmarkEnd w:id="4"/>
     </w:p>
     <w:p>
       <w:pPr>
@@ -5075,11 +5073,11 @@
       <w:pPr>
         <w:pStyle w:val="Kop1"/>
       </w:pPr>
-      <w:bookmarkStart w:id="6" w:name="_Toc464297337"/>
+      <w:bookmarkStart w:id="5" w:name="_Toc464297337"/>
       <w:r>
         <w:t>2.1 Recognizing an input as a mapcode</w:t>
       </w:r>
-      <w:bookmarkEnd w:id="6"/>
+      <w:bookmarkEnd w:id="5"/>
     </w:p>
     <w:p>
       <w:r>
@@ -5209,7 +5207,7 @@
       <w:pPr>
         <w:pStyle w:val="Kop2"/>
       </w:pPr>
-      <w:bookmarkStart w:id="7" w:name="_Toc464297338"/>
+      <w:bookmarkStart w:id="6" w:name="_Toc464297338"/>
       <w:proofErr w:type="spellStart"/>
       <w:proofErr w:type="gramStart"/>
       <w:r>
@@ -5223,7 +5221,7 @@
       <w:r>
         <w:t>)</w:t>
       </w:r>
-      <w:bookmarkEnd w:id="7"/>
+      <w:bookmarkEnd w:id="6"/>
     </w:p>
     <w:p>
       <w:pPr>
@@ -5482,7 +5480,7 @@
       <w:pPr>
         <w:pStyle w:val="Kop1"/>
       </w:pPr>
-      <w:bookmarkStart w:id="8" w:name="_Toc464297339"/>
+      <w:bookmarkStart w:id="7" w:name="_Toc464297339"/>
       <w:r>
         <w:t xml:space="preserve">2.2 </w:t>
       </w:r>
@@ -5495,7 +5493,7 @@
       <w:r>
         <w:t xml:space="preserve"> mapcodes</w:t>
       </w:r>
-      <w:bookmarkEnd w:id="8"/>
+      <w:bookmarkEnd w:id="7"/>
     </w:p>
     <w:p>
       <w:r>
@@ -6074,12 +6072,12 @@
       <w:pPr>
         <w:pStyle w:val="Kop1"/>
       </w:pPr>
-      <w:bookmarkStart w:id="9" w:name="_Toc464297340"/>
+      <w:bookmarkStart w:id="8" w:name="_Toc464297340"/>
       <w:r>
         <w:lastRenderedPageBreak/>
         <w:t>3. Routines related to territories</w:t>
       </w:r>
-      <w:bookmarkEnd w:id="9"/>
+      <w:bookmarkEnd w:id="8"/>
     </w:p>
     <w:p>
       <w:r>
@@ -6101,7 +6099,7 @@
       <w:pPr>
         <w:pStyle w:val="Kop2"/>
       </w:pPr>
-      <w:bookmarkStart w:id="10" w:name="_Toc464297341"/>
+      <w:bookmarkStart w:id="9" w:name="_Toc464297341"/>
       <w:proofErr w:type="spellStart"/>
       <w:proofErr w:type="gramStart"/>
       <w:r>
@@ -6115,7 +6113,7 @@
       <w:r>
         <w:t>)</w:t>
       </w:r>
-      <w:bookmarkEnd w:id="10"/>
+      <w:bookmarkEnd w:id="9"/>
     </w:p>
     <w:p>
       <w:pPr>
@@ -6376,7 +6374,7 @@
       <w:pPr>
         <w:pStyle w:val="Kop2"/>
       </w:pPr>
-      <w:bookmarkStart w:id="11" w:name="_Toc464297342"/>
+      <w:bookmarkStart w:id="10" w:name="_Toc464297342"/>
       <w:proofErr w:type="spellStart"/>
       <w:proofErr w:type="gramStart"/>
       <w:r>
@@ -6393,7 +6391,7 @@
       <w:r>
         <w:t>)</w:t>
       </w:r>
-      <w:bookmarkEnd w:id="11"/>
+      <w:bookmarkEnd w:id="10"/>
     </w:p>
     <w:p>
       <w:pPr>
@@ -6752,7 +6750,7 @@
       <w:pPr>
         <w:pStyle w:val="Kop2"/>
       </w:pPr>
-      <w:bookmarkStart w:id="12" w:name="_Toc464297343"/>
+      <w:bookmarkStart w:id="11" w:name="_Toc464297343"/>
       <w:proofErr w:type="spellStart"/>
       <w:r>
         <w:t>getParentCountryOf</w:t>
@@ -6764,7 +6762,7 @@
       <w:r>
         <w:t>()</w:t>
       </w:r>
-      <w:bookmarkEnd w:id="12"/>
+      <w:bookmarkEnd w:id="11"/>
     </w:p>
     <w:p>
       <w:pPr>
@@ -6941,29 +6939,29 @@
       <w:pPr>
         <w:pStyle w:val="Kop1"/>
       </w:pPr>
-      <w:bookmarkStart w:id="13" w:name="_Toc464297344"/>
+      <w:bookmarkStart w:id="12" w:name="_Toc464297344"/>
       <w:r>
         <w:t>4. Routines related to distance</w:t>
       </w:r>
+      <w:bookmarkEnd w:id="12"/>
+    </w:p>
+    <w:p>
+      <w:pPr>
+        <w:pStyle w:val="Kop2"/>
+      </w:pPr>
+      <w:bookmarkStart w:id="13" w:name="_Toc464297345"/>
+      <w:proofErr w:type="spellStart"/>
+      <w:r>
+        <w:t>distanceInMeters</w:t>
+      </w:r>
+      <w:proofErr w:type="spellEnd"/>
+      <w:r>
+        <w:t xml:space="preserve"> </w:t>
+      </w:r>
+      <w:r>
+        <w:t>()</w:t>
+      </w:r>
       <w:bookmarkEnd w:id="13"/>
-    </w:p>
-    <w:p>
-      <w:pPr>
-        <w:pStyle w:val="Kop2"/>
-      </w:pPr>
-      <w:bookmarkStart w:id="14" w:name="_Toc464297345"/>
-      <w:proofErr w:type="spellStart"/>
-      <w:r>
-        <w:t>distanceInMeters</w:t>
-      </w:r>
-      <w:proofErr w:type="spellEnd"/>
-      <w:r>
-        <w:t xml:space="preserve"> </w:t>
-      </w:r>
-      <w:r>
-        <w:t>()</w:t>
-      </w:r>
-      <w:bookmarkEnd w:id="14"/>
     </w:p>
     <w:p>
       <w:pPr>
@@ -7328,7 +7326,7 @@
       <w:pPr>
         <w:pStyle w:val="Kop2"/>
       </w:pPr>
-      <w:bookmarkStart w:id="15" w:name="_Toc464297346"/>
+      <w:bookmarkStart w:id="14" w:name="_Toc464297346"/>
       <w:proofErr w:type="spellStart"/>
       <w:proofErr w:type="gramStart"/>
       <w:r>
@@ -7342,7 +7340,7 @@
       <w:r>
         <w:t>)</w:t>
       </w:r>
-      <w:bookmarkEnd w:id="15"/>
+      <w:bookmarkEnd w:id="14"/>
     </w:p>
     <w:p>
       <w:pPr>
@@ -7423,7 +7421,12 @@
         <w:t>T</w:t>
       </w:r>
       <w:r>
-        <w:t>he number of high-precision "digits" in a mapcode</w:t>
+        <w:t>he number of high-precision "digits" in a map</w:t>
+      </w:r>
+      <w:bookmarkStart w:id="15" w:name="_GoBack"/>
+      <w:bookmarkEnd w:id="15"/>
+      <w:r>
+        <w:t>code</w:t>
       </w:r>
       <w:r>
         <w:t xml:space="preserve"> </w:t>
@@ -7563,7 +7566,10 @@
         <w:t>*</w:t>
       </w:r>
       <w:r>
-        <w:t>unicodeString</w:t>
+        <w:t>utf16</w:t>
+      </w:r>
+      <w:r>
+        <w:t>String</w:t>
       </w:r>
       <w:r>
         <w:t>)</w:t>
@@ -7726,7 +7732,10 @@
         <w:t xml:space="preserve">const char* decodeToRoman(const UWORD* </w:t>
       </w:r>
       <w:r>
-        <w:t>unicodeString</w:t>
+        <w:t>utf16</w:t>
+      </w:r>
+      <w:r>
+        <w:t>String</w:t>
       </w:r>
       <w:r>
         <w:t>);</w:t>
@@ -7771,7 +7780,13 @@
         <w:t xml:space="preserve">UWORD* </w:t>
       </w:r>
       <w:r>
-        <w:t xml:space="preserve">    unicodeString</w:t>
+        <w:t xml:space="preserve">    </w:t>
+      </w:r>
+      <w:r>
+        <w:t>utf16</w:t>
+      </w:r>
+      <w:r>
+        <w:t>String</w:t>
       </w:r>
       <w:r>
         <w:t xml:space="preserve">, </w:t>
@@ -7855,7 +7870,49 @@
       <w:r>
         <w:t xml:space="preserve"> into a zero-terminated </w:t>
       </w:r>
-      <w:proofErr w:type="spellStart"/>
+      <w:r>
+        <w:rPr>
+          <w:b/>
+        </w:rPr>
+        <w:t>utf16</w:t>
+      </w:r>
+      <w:r>
+        <w:rPr>
+          <w:b/>
+        </w:rPr>
+        <w:t>S</w:t>
+      </w:r>
+      <w:r>
+        <w:rPr>
+          <w:b/>
+        </w:rPr>
+        <w:t>tring</w:t>
+      </w:r>
+      <w:r>
+        <w:t xml:space="preserve"> </w:t>
+      </w:r>
+      <w:r>
+        <w:t xml:space="preserve">(UTF16) </w:t>
+      </w:r>
+      <w:r>
+        <w:t xml:space="preserve">in the specified </w:t>
+      </w:r>
+      <w:r>
+        <w:rPr>
+          <w:b/>
+          <w:bCs/>
+        </w:rPr>
+        <w:t>alphabet</w:t>
+      </w:r>
+      <w:r>
+        <w:t xml:space="preserve">. </w:t>
+      </w:r>
+      <w:r>
+        <w:rPr>
+          <w:bCs/>
+        </w:rPr>
+        <w:t xml:space="preserve">The result is stored in </w:t>
+      </w:r>
       <w:r>
         <w:rPr>
           <w:b/>
@@ -7866,54 +7923,14 @@
         <w:rPr>
           <w:b/>
         </w:rPr>
-        <w:t>nicode</w:t>
-      </w:r>
-      <w:r>
-        <w:rPr>
-          <w:b/>
-        </w:rPr>
-        <w:t>S</w:t>
-      </w:r>
-      <w:r>
-        <w:rPr>
-          <w:b/>
-        </w:rPr>
-        <w:t>tring</w:t>
-      </w:r>
-      <w:proofErr w:type="spellEnd"/>
-      <w:r>
-        <w:t xml:space="preserve"> </w:t>
-      </w:r>
-      <w:r>
-        <w:t xml:space="preserve">(UTF16) </w:t>
-      </w:r>
-      <w:r>
-        <w:t xml:space="preserve">in the specified </w:t>
-      </w:r>
-      <w:r>
-        <w:rPr>
-          <w:b/>
-          <w:bCs/>
-        </w:rPr>
-        <w:t>alphabet</w:t>
-      </w:r>
-      <w:r>
-        <w:t xml:space="preserve">. </w:t>
-      </w:r>
-      <w:r>
-        <w:rPr>
-          <w:bCs/>
-        </w:rPr>
-        <w:t xml:space="preserve">The result is stored in </w:t>
-      </w:r>
-      <w:proofErr w:type="spellStart"/>
-      <w:r>
-        <w:rPr>
-          <w:b/>
-        </w:rPr>
-        <w:t>unicodeString</w:t>
-      </w:r>
-      <w:proofErr w:type="spellEnd"/>
+        <w:t>tf16</w:t>
+      </w:r>
+      <w:r>
+        <w:rPr>
+          <w:b/>
+        </w:rPr>
+        <w:t>String</w:t>
+      </w:r>
       <w:r>
         <w:rPr>
           <w:bCs/>
@@ -12628,7 +12645,7 @@
         <w:rStyle w:val="Paginanummer"/>
         <w:noProof/>
       </w:rPr>
-      <w:t>12</w:t>
+      <w:t>11</w:t>
     </w:r>
     <w:r>
       <w:rPr>

</xml_diff>